<commit_message>
Final update for sprint 9 added
</commit_message>
<xml_diff>
--- a/docs/progress/progressSprint9.docx
+++ b/docs/progress/progressSprint9.docx
@@ -453,6 +453,7 @@
       </w:pPr>
       <w:bookmarkStart w:id="2" w:name="_Hlk68554445"/>
       <w:bookmarkStart w:id="3" w:name="_Hlk67240198"/>
+      <w:bookmarkStart w:id="4" w:name="_Hlk69675267"/>
       <w:r>
         <w:rPr>
           <w:rFonts w:ascii="Times New Roman" w:hAnsi="Times New Roman" w:cs="Times New Roman"/>
@@ -486,7 +487,15 @@
           <w:sz w:val="24"/>
           <w:szCs w:val="24"/>
         </w:rPr>
-        <w:t>sentry</w:t>
+        <w:t>S</w:t>
+      </w:r>
+      <w:r>
+        <w:rPr>
+          <w:rFonts w:ascii="Times New Roman" w:hAnsi="Times New Roman" w:cs="Times New Roman"/>
+          <w:sz w:val="24"/>
+          <w:szCs w:val="24"/>
+        </w:rPr>
+        <w:t>entry</w:t>
       </w:r>
       <w:proofErr w:type="spellEnd"/>
       <w:r>
@@ -495,7 +504,39 @@
           <w:sz w:val="24"/>
           <w:szCs w:val="24"/>
         </w:rPr>
-        <w:t xml:space="preserve"> a na základe zozbieranej spätnej väzby od používateľov. Používatelia siahali po používateľskej príručke a identifikovali nedostatky, ktoré sa ani po našom tímovom testovaní nepodarilo identifikovať. Očakávania boli rôzne. Aj napriek použitiu príručky používatelia očakávali viac logických problémov väčšej zložitosti a viac scenárov. Ďalej by uvítali zahrnúť do používateľskej príručky aj konfiguráciu k </w:t>
+        <w:t xml:space="preserve"> a na základe zozbieranej spätnej väzby od používateľov. Používatelia siahali po používateľskej príručke a identifikovali nedostatky, ktoré sa ani po našom tímovom testovaní nepodarilo identifikovať. Očakávania boli rôzne. Aj napriek použitiu príručky používatelia očakávali viac logických problémov väčš</w:t>
+      </w:r>
+      <w:r>
+        <w:rPr>
+          <w:rFonts w:ascii="Times New Roman" w:hAnsi="Times New Roman" w:cs="Times New Roman"/>
+          <w:sz w:val="24"/>
+          <w:szCs w:val="24"/>
+        </w:rPr>
+        <w:t>iu</w:t>
+      </w:r>
+      <w:r>
+        <w:rPr>
+          <w:rFonts w:ascii="Times New Roman" w:hAnsi="Times New Roman" w:cs="Times New Roman"/>
+          <w:sz w:val="24"/>
+          <w:szCs w:val="24"/>
+        </w:rPr>
+        <w:t xml:space="preserve"> zložitos</w:t>
+      </w:r>
+      <w:r>
+        <w:rPr>
+          <w:rFonts w:ascii="Times New Roman" w:hAnsi="Times New Roman" w:cs="Times New Roman"/>
+          <w:sz w:val="24"/>
+          <w:szCs w:val="24"/>
+        </w:rPr>
+        <w:t>ť</w:t>
+      </w:r>
+      <w:r>
+        <w:rPr>
+          <w:rFonts w:ascii="Times New Roman" w:hAnsi="Times New Roman" w:cs="Times New Roman"/>
+          <w:sz w:val="24"/>
+          <w:szCs w:val="24"/>
+        </w:rPr>
+        <w:t xml:space="preserve"> a viac scenárov. Ďalej by uvítali zahrnúť do používateľskej príručky aj konfiguráciu k </w:t>
       </w:r>
       <w:proofErr w:type="spellStart"/>
       <w:r>
@@ -513,25 +554,23 @@
           <w:sz w:val="24"/>
           <w:szCs w:val="24"/>
         </w:rPr>
-        <w:t xml:space="preserve"> nástroju. Aplikácia sa im aj </w:t>
-      </w:r>
-      <w:proofErr w:type="spellStart"/>
-      <w:r>
-        <w:rPr>
-          <w:rFonts w:ascii="Times New Roman" w:hAnsi="Times New Roman" w:cs="Times New Roman"/>
-          <w:sz w:val="24"/>
-          <w:szCs w:val="24"/>
-        </w:rPr>
-        <w:t>naprek</w:t>
-      </w:r>
-      <w:proofErr w:type="spellEnd"/>
-      <w:r>
-        <w:rPr>
-          <w:rFonts w:ascii="Times New Roman" w:hAnsi="Times New Roman" w:cs="Times New Roman"/>
-          <w:sz w:val="24"/>
-          <w:szCs w:val="24"/>
-        </w:rPr>
-        <w:t xml:space="preserve"> problémom páčila a posmeľujú k jej vylepšeniu.</w:t>
+        <w:t xml:space="preserve"> nástroju. Aplikácia sa im aj napr</w:t>
+      </w:r>
+      <w:r>
+        <w:rPr>
+          <w:rFonts w:ascii="Times New Roman" w:hAnsi="Times New Roman" w:cs="Times New Roman"/>
+          <w:sz w:val="24"/>
+          <w:szCs w:val="24"/>
+        </w:rPr>
+        <w:t>i</w:t>
+      </w:r>
+      <w:r>
+        <w:rPr>
+          <w:rFonts w:ascii="Times New Roman" w:hAnsi="Times New Roman" w:cs="Times New Roman"/>
+          <w:sz w:val="24"/>
+          <w:szCs w:val="24"/>
+        </w:rPr>
+        <w:t>ek problémom páčila a posmeľujú k jej vylepšeniu.</w:t>
       </w:r>
       <w:r>
         <w:rPr>
@@ -941,7 +980,31 @@
           <w:sz w:val="24"/>
           <w:szCs w:val="24"/>
         </w:rPr>
-        <w:t xml:space="preserve"> súbore konkrétneho používateľa. Používateľ by tím vedel akú doménu bude vyhľadávať a bol by zaťažený inštaláciou ešte viac. Ďalším riešením je </w:t>
+        <w:t xml:space="preserve"> súbore konkrétneho používateľa. Používateľ by tím vedel akú doménu bude vyhľadávať a bol by </w:t>
+      </w:r>
+      <w:r>
+        <w:rPr>
+          <w:rFonts w:ascii="Times New Roman" w:hAnsi="Times New Roman" w:cs="Times New Roman"/>
+          <w:sz w:val="24"/>
+          <w:szCs w:val="24"/>
+        </w:rPr>
+        <w:t>ešte viac</w:t>
+      </w:r>
+      <w:r>
+        <w:rPr>
+          <w:rFonts w:ascii="Times New Roman" w:hAnsi="Times New Roman" w:cs="Times New Roman"/>
+          <w:sz w:val="24"/>
+          <w:szCs w:val="24"/>
+        </w:rPr>
+        <w:t xml:space="preserve"> </w:t>
+      </w:r>
+      <w:r>
+        <w:rPr>
+          <w:rFonts w:ascii="Times New Roman" w:hAnsi="Times New Roman" w:cs="Times New Roman"/>
+          <w:sz w:val="24"/>
+          <w:szCs w:val="24"/>
+        </w:rPr>
+        <w:t xml:space="preserve">zaťažený inštaláciou. Ďalším riešením je </w:t>
       </w:r>
       <w:proofErr w:type="spellStart"/>
       <w:r>
@@ -995,7 +1058,7 @@
           <w:sz w:val="24"/>
           <w:szCs w:val="24"/>
         </w:rPr>
-        <w:t xml:space="preserve"> aplikácii ju bude potrebné </w:t>
+        <w:t xml:space="preserve"> aplikácii bude potrebné </w:t>
       </w:r>
       <w:proofErr w:type="spellStart"/>
       <w:r>
@@ -1014,6 +1077,14 @@
           <w:szCs w:val="24"/>
         </w:rPr>
         <w:t xml:space="preserve"> prístup k nej. </w:t>
+      </w:r>
+      <w:r>
+        <w:rPr>
+          <w:rFonts w:ascii="Times New Roman" w:hAnsi="Times New Roman" w:cs="Times New Roman"/>
+          <w:sz w:val="24"/>
+          <w:szCs w:val="24"/>
+        </w:rPr>
+        <w:tab/>
       </w:r>
       <w:r>
         <w:rPr>
@@ -1204,7 +1275,31 @@
           <w:sz w:val="24"/>
           <w:szCs w:val="24"/>
         </w:rPr>
-        <w:t xml:space="preserve"> Prístupná pre tento </w:t>
+        <w:t xml:space="preserve"> Prístupná pre tento scen</w:t>
+      </w:r>
+      <w:r>
+        <w:rPr>
+          <w:rFonts w:ascii="Times New Roman" w:hAnsi="Times New Roman" w:cs="Times New Roman"/>
+          <w:sz w:val="24"/>
+          <w:szCs w:val="24"/>
+        </w:rPr>
+        <w:t>ár</w:t>
+      </w:r>
+      <w:r>
+        <w:rPr>
+          <w:rFonts w:ascii="Times New Roman" w:hAnsi="Times New Roman" w:cs="Times New Roman"/>
+          <w:sz w:val="24"/>
+          <w:szCs w:val="24"/>
+        </w:rPr>
+        <w:t xml:space="preserve"> bude aj schéma databázy, ktorou sa aplikácia na jednej obrazovke aj pochváli. </w:t>
+      </w:r>
+      <w:r>
+        <w:rPr>
+          <w:rFonts w:ascii="Times New Roman" w:hAnsi="Times New Roman" w:cs="Times New Roman"/>
+          <w:sz w:val="24"/>
+          <w:szCs w:val="24"/>
+        </w:rPr>
+        <w:t xml:space="preserve">Navrhli sme a vytvorili tak ďalší scenár a reagovali tak na požiadavku používateľov žiadajúcich scenáre nútiace rozmýšľať a vynájsť sa pri ich riešení. Vymyslenú doménu budeme ešte musieť v texte </w:t>
       </w:r>
       <w:proofErr w:type="spellStart"/>
       <w:r>
@@ -1213,7 +1308,7 @@
           <w:sz w:val="24"/>
           <w:szCs w:val="24"/>
         </w:rPr>
-        <w:t>scenŕ</w:t>
+        <w:t>whois</w:t>
       </w:r>
       <w:proofErr w:type="spellEnd"/>
       <w:r>
@@ -1222,15 +1317,7 @@
           <w:sz w:val="24"/>
           <w:szCs w:val="24"/>
         </w:rPr>
-        <w:t xml:space="preserve"> bude aj schéma databázy, ktorou sa aplikácia na jednej obrazovke aj pochváli. </w:t>
-      </w:r>
-      <w:r>
-        <w:rPr>
-          <w:rFonts w:ascii="Times New Roman" w:hAnsi="Times New Roman" w:cs="Times New Roman"/>
-          <w:sz w:val="24"/>
-          <w:szCs w:val="24"/>
-        </w:rPr>
-        <w:t xml:space="preserve">Navrhli sme a vytvorili tak ďalší scenár a reagovali tak na požiadavku používateľov žiadajúcich scenáre nútiace rozmýšľať a vynájsť sa pri ich riešení. Vymyslenú doménu budeme ešte musieť v texte </w:t>
+        <w:t xml:space="preserve"> záznamu </w:t>
       </w:r>
       <w:proofErr w:type="spellStart"/>
       <w:r>
@@ -1239,7 +1326,7 @@
           <w:sz w:val="24"/>
           <w:szCs w:val="24"/>
         </w:rPr>
-        <w:t>whois</w:t>
+        <w:t>namapovať</w:t>
       </w:r>
       <w:proofErr w:type="spellEnd"/>
       <w:r>
@@ -1248,7 +1335,7 @@
           <w:sz w:val="24"/>
           <w:szCs w:val="24"/>
         </w:rPr>
-        <w:t xml:space="preserve"> záznamu </w:t>
+        <w:t xml:space="preserve"> na aktuálny </w:t>
       </w:r>
       <w:proofErr w:type="spellStart"/>
       <w:r>
@@ -1257,7 +1344,7 @@
           <w:sz w:val="24"/>
           <w:szCs w:val="24"/>
         </w:rPr>
-        <w:t>namapovať</w:t>
+        <w:t>security</w:t>
       </w:r>
       <w:proofErr w:type="spellEnd"/>
       <w:r>
@@ -1266,7 +1353,7 @@
           <w:sz w:val="24"/>
           <w:szCs w:val="24"/>
         </w:rPr>
-        <w:t xml:space="preserve"> na aktuálny </w:t>
+        <w:t xml:space="preserve"> </w:t>
       </w:r>
       <w:proofErr w:type="spellStart"/>
       <w:r>
@@ -1275,7 +1362,7 @@
           <w:sz w:val="24"/>
           <w:szCs w:val="24"/>
         </w:rPr>
-        <w:t>security</w:t>
+        <w:t>eshop</w:t>
       </w:r>
       <w:proofErr w:type="spellEnd"/>
       <w:r>
@@ -1284,8 +1371,96 @@
           <w:sz w:val="24"/>
           <w:szCs w:val="24"/>
         </w:rPr>
+        <w:t xml:space="preserve"> informáciou o zmene domény na </w:t>
+      </w:r>
+      <w:proofErr w:type="spellStart"/>
+      <w:r>
+        <w:rPr>
+          <w:rFonts w:ascii="Times New Roman" w:hAnsi="Times New Roman" w:cs="Times New Roman"/>
+          <w:sz w:val="24"/>
+          <w:szCs w:val="24"/>
+        </w:rPr>
+        <w:t>localhost</w:t>
+      </w:r>
+      <w:proofErr w:type="spellEnd"/>
+      <w:r>
+        <w:rPr>
+          <w:rFonts w:ascii="Times New Roman" w:hAnsi="Times New Roman" w:cs="Times New Roman"/>
+          <w:sz w:val="24"/>
+          <w:szCs w:val="24"/>
+        </w:rPr>
+        <w:t>.</w:t>
+      </w:r>
+      <w:r>
+        <w:rPr>
+          <w:rFonts w:ascii="Times New Roman" w:hAnsi="Times New Roman" w:cs="Times New Roman"/>
+          <w:sz w:val="24"/>
+          <w:szCs w:val="24"/>
+        </w:rPr>
+        <w:tab/>
+      </w:r>
+      <w:r>
+        <w:rPr>
+          <w:rFonts w:ascii="Times New Roman" w:hAnsi="Times New Roman" w:cs="Times New Roman"/>
+          <w:sz w:val="24"/>
+          <w:szCs w:val="24"/>
+        </w:rPr>
+        <w:tab/>
+        <w:t>Peter analyzoval spätnú väzbu z </w:t>
+      </w:r>
+      <w:proofErr w:type="spellStart"/>
+      <w:r>
+        <w:rPr>
+          <w:rFonts w:ascii="Times New Roman" w:hAnsi="Times New Roman" w:cs="Times New Roman"/>
+          <w:sz w:val="24"/>
+          <w:szCs w:val="24"/>
+        </w:rPr>
+        <w:t>google</w:t>
+      </w:r>
+      <w:proofErr w:type="spellEnd"/>
+      <w:r>
+        <w:rPr>
+          <w:rFonts w:ascii="Times New Roman" w:hAnsi="Times New Roman" w:cs="Times New Roman"/>
+          <w:sz w:val="24"/>
+          <w:szCs w:val="24"/>
+        </w:rPr>
+        <w:t xml:space="preserve"> formulárov a aj ju spracoval do inžinierskeho diela. Zároveň sa venoval aj rozpracovanej </w:t>
+      </w:r>
+      <w:proofErr w:type="spellStart"/>
+      <w:r>
+        <w:rPr>
+          <w:rFonts w:ascii="Times New Roman" w:hAnsi="Times New Roman" w:cs="Times New Roman"/>
+          <w:sz w:val="24"/>
+          <w:szCs w:val="24"/>
+        </w:rPr>
+        <w:t>session</w:t>
+      </w:r>
+      <w:proofErr w:type="spellEnd"/>
+      <w:r>
+        <w:rPr>
+          <w:rFonts w:ascii="Times New Roman" w:hAnsi="Times New Roman" w:cs="Times New Roman"/>
+          <w:sz w:val="24"/>
+          <w:szCs w:val="24"/>
+        </w:rPr>
+        <w:t>, ktorú sme ale do šprintu nezahrnuli. Pravdepodobne ju dokončí v nasledujúcom šprinte.</w:t>
+      </w:r>
+      <w:r>
+        <w:rPr>
+          <w:rFonts w:ascii="Times New Roman" w:hAnsi="Times New Roman" w:cs="Times New Roman"/>
+          <w:sz w:val="24"/>
+          <w:szCs w:val="24"/>
+        </w:rPr>
+        <w:tab/>
         <w:t xml:space="preserve"> </w:t>
       </w:r>
+      <w:r>
+        <w:rPr>
+          <w:rFonts w:ascii="Times New Roman" w:hAnsi="Times New Roman" w:cs="Times New Roman"/>
+          <w:sz w:val="24"/>
+          <w:szCs w:val="24"/>
+        </w:rPr>
+        <w:t xml:space="preserve">Podarilo sa dokončiť aj funkcionalitu na </w:t>
+      </w:r>
       <w:proofErr w:type="spellStart"/>
       <w:r>
         <w:rPr>
@@ -1293,7 +1468,7 @@
           <w:sz w:val="24"/>
           <w:szCs w:val="24"/>
         </w:rPr>
-        <w:t>eshop</w:t>
+        <w:t>backende</w:t>
       </w:r>
       <w:proofErr w:type="spellEnd"/>
       <w:r>
@@ -1302,7 +1477,80 @@
           <w:sz w:val="24"/>
           <w:szCs w:val="24"/>
         </w:rPr>
-        <w:t xml:space="preserve"> informáciou o zmene domény na </w:t>
+        <w:t xml:space="preserve"> implementujúcu riadenie prístupu na základe rolí, ktoré používateľ má.</w:t>
+      </w:r>
+      <w:r>
+        <w:rPr>
+          <w:rFonts w:ascii="Times New Roman" w:hAnsi="Times New Roman" w:cs="Times New Roman"/>
+          <w:sz w:val="24"/>
+          <w:szCs w:val="24"/>
+        </w:rPr>
+        <w:t xml:space="preserve"> </w:t>
+      </w:r>
+      <w:r>
+        <w:rPr>
+          <w:rFonts w:ascii="Times New Roman" w:hAnsi="Times New Roman" w:cs="Times New Roman"/>
+          <w:sz w:val="24"/>
+          <w:szCs w:val="24"/>
+        </w:rPr>
+        <w:t>Jej tvorcom bol Viktor Matovič.</w:t>
+      </w:r>
+      <w:r>
+        <w:rPr>
+          <w:rFonts w:ascii="Times New Roman" w:hAnsi="Times New Roman" w:cs="Times New Roman"/>
+          <w:sz w:val="24"/>
+          <w:szCs w:val="24"/>
+        </w:rPr>
+        <w:t xml:space="preserve"> Nikola sa snažil otestovať aplikáciu pomocou OWASP nástroja, ale pre nemožnosť zmeniť port z 8080 sa mu to nepodarilo.</w:t>
+      </w:r>
+      <w:r>
+        <w:rPr>
+          <w:rFonts w:ascii="Times New Roman" w:hAnsi="Times New Roman" w:cs="Times New Roman"/>
+          <w:sz w:val="24"/>
+          <w:szCs w:val="24"/>
+        </w:rPr>
+        <w:tab/>
+      </w:r>
+      <w:r>
+        <w:rPr>
+          <w:rFonts w:ascii="Times New Roman" w:hAnsi="Times New Roman" w:cs="Times New Roman"/>
+          <w:sz w:val="24"/>
+          <w:szCs w:val="24"/>
+        </w:rPr>
+        <w:tab/>
+      </w:r>
+      <w:r>
+        <w:rPr>
+          <w:rFonts w:ascii="Times New Roman" w:hAnsi="Times New Roman" w:cs="Times New Roman"/>
+          <w:sz w:val="24"/>
+          <w:szCs w:val="24"/>
+        </w:rPr>
+        <w:tab/>
+      </w:r>
+      <w:r>
+        <w:rPr>
+          <w:rFonts w:ascii="Times New Roman" w:hAnsi="Times New Roman" w:cs="Times New Roman"/>
+          <w:sz w:val="24"/>
+          <w:szCs w:val="24"/>
+        </w:rPr>
+        <w:tab/>
+      </w:r>
+      <w:r>
+        <w:rPr>
+          <w:rFonts w:ascii="Times New Roman" w:hAnsi="Times New Roman" w:cs="Times New Roman"/>
+          <w:sz w:val="24"/>
+          <w:szCs w:val="24"/>
+        </w:rPr>
+        <w:tab/>
+      </w:r>
+      <w:r>
+        <w:rPr>
+          <w:rFonts w:ascii="Times New Roman" w:hAnsi="Times New Roman" w:cs="Times New Roman"/>
+          <w:sz w:val="24"/>
+          <w:szCs w:val="24"/>
+        </w:rPr>
+        <w:tab/>
+        <w:t xml:space="preserve">V šprinte sme boli výkonní aj napriek tomu, že sme čakali na prvú spätnú väzbu od používateľov. Tú sme nielen zdokumentovali ale následne z nej aj vyriešili veľké množstvo problémov. Naša </w:t>
       </w:r>
       <w:proofErr w:type="spellStart"/>
       <w:r>
@@ -1311,7 +1559,7 @@
           <w:sz w:val="24"/>
           <w:szCs w:val="24"/>
         </w:rPr>
-        <w:t>localhost</w:t>
+        <w:t>velocity</w:t>
       </w:r>
       <w:proofErr w:type="spellEnd"/>
       <w:r>
@@ -1320,7 +1568,7 @@
           <w:sz w:val="24"/>
           <w:szCs w:val="24"/>
         </w:rPr>
-        <w:t>.</w:t>
+        <w:t xml:space="preserve"> bola preto jedna z najlepších doposiaľ dosiahnutých. Zobrazuje ju obrázok 1. Výkonnosť v šprinte zobrazuje obrázok 2.</w:t>
       </w:r>
       <w:r>
         <w:rPr>
@@ -1353,73 +1601,40 @@
           <w:szCs w:val="24"/>
         </w:rPr>
         <w:tab/>
-        <w:t xml:space="preserve">Podarilo sa dokončiť aj funkcionalitu na </w:t>
-      </w:r>
-      <w:proofErr w:type="spellStart"/>
-      <w:r>
-        <w:rPr>
-          <w:rFonts w:ascii="Times New Roman" w:hAnsi="Times New Roman" w:cs="Times New Roman"/>
-          <w:sz w:val="24"/>
-          <w:szCs w:val="24"/>
-        </w:rPr>
-        <w:t>backende</w:t>
-      </w:r>
-      <w:proofErr w:type="spellEnd"/>
-      <w:r>
-        <w:rPr>
-          <w:rFonts w:ascii="Times New Roman" w:hAnsi="Times New Roman" w:cs="Times New Roman"/>
-          <w:sz w:val="24"/>
-          <w:szCs w:val="24"/>
-        </w:rPr>
-        <w:t xml:space="preserve"> implementujúcu riadenie prístupu na základe rolí, ktoré používateľ má.</w:t>
-      </w:r>
-      <w:r>
-        <w:rPr>
-          <w:rFonts w:ascii="Times New Roman" w:hAnsi="Times New Roman" w:cs="Times New Roman"/>
-          <w:sz w:val="24"/>
-          <w:szCs w:val="24"/>
-        </w:rPr>
-        <w:t xml:space="preserve"> </w:t>
-      </w:r>
-      <w:r>
-        <w:rPr>
-          <w:rFonts w:ascii="Times New Roman" w:hAnsi="Times New Roman" w:cs="Times New Roman"/>
-          <w:sz w:val="24"/>
-          <w:szCs w:val="24"/>
-        </w:rPr>
-        <w:t>Jej tvorcom bol Viktor Matovič.</w:t>
-      </w:r>
-    </w:p>
-    <w:p>
-      <w:pPr>
-        <w:spacing w:line="360" w:lineRule="auto"/>
-        <w:ind w:firstLine="720"/>
-        <w:jc w:val="both"/>
-        <w:rPr>
-          <w:rFonts w:ascii="Times New Roman" w:hAnsi="Times New Roman" w:cs="Times New Roman"/>
-          <w:sz w:val="24"/>
-          <w:szCs w:val="24"/>
-          <w:lang w:val="en-US"/>
-        </w:rPr>
-      </w:pPr>
-    </w:p>
-    <w:p>
-      <w:pPr>
-        <w:spacing w:line="360" w:lineRule="auto"/>
-        <w:ind w:firstLine="720"/>
-        <w:jc w:val="both"/>
-        <w:rPr>
-          <w:rFonts w:ascii="Times New Roman" w:hAnsi="Times New Roman" w:cs="Times New Roman"/>
-          <w:sz w:val="24"/>
-          <w:szCs w:val="24"/>
-        </w:rPr>
-      </w:pPr>
+      </w:r>
+      <w:r>
+        <w:rPr>
+          <w:rFonts w:ascii="Times New Roman" w:hAnsi="Times New Roman" w:cs="Times New Roman"/>
+          <w:sz w:val="24"/>
+          <w:szCs w:val="24"/>
+        </w:rPr>
+        <w:tab/>
+      </w:r>
+      <w:r>
+        <w:rPr>
+          <w:rFonts w:ascii="Times New Roman" w:hAnsi="Times New Roman" w:cs="Times New Roman"/>
+          <w:sz w:val="24"/>
+          <w:szCs w:val="24"/>
+        </w:rPr>
+        <w:tab/>
+      </w:r>
     </w:p>
     <w:bookmarkEnd w:id="2"/>
     <w:p>
       <w:pPr>
         <w:keepNext/>
         <w:spacing w:line="360" w:lineRule="auto"/>
+        <w:rPr>
+          <w:rFonts w:ascii="Times New Roman" w:hAnsi="Times New Roman" w:cs="Times New Roman"/>
+          <w:sz w:val="24"/>
+          <w:szCs w:val="24"/>
+        </w:rPr>
+      </w:pPr>
+    </w:p>
+    <w:p>
+      <w:pPr>
+        <w:keepNext/>
+        <w:spacing w:line="360" w:lineRule="auto"/>
         <w:jc w:val="center"/>
       </w:pPr>
       <w:r>
@@ -1427,10 +1642,10 @@
           <w:noProof/>
         </w:rPr>
         <w:drawing>
-          <wp:inline distT="0" distB="0" distL="0" distR="0" wp14:anchorId="2C33729E" wp14:editId="60D8A826">
-            <wp:extent cx="5760720" cy="3672840"/>
-            <wp:effectExtent l="0" t="0" r="0" b="3810"/>
-            <wp:docPr id="1" name="Obrázok 1"/>
+          <wp:inline distT="0" distB="0" distL="0" distR="0" wp14:anchorId="6014FD47" wp14:editId="1B60CEDE">
+            <wp:extent cx="5757545" cy="3738245"/>
+            <wp:effectExtent l="0" t="0" r="0" b="0"/>
+            <wp:docPr id="4" name="Obrázok 4"/>
             <wp:cNvGraphicFramePr>
               <a:graphicFrameLocks xmlns:a="http://schemas.openxmlformats.org/drawingml/2006/main" noChangeAspect="1"/>
             </wp:cNvGraphicFramePr>
@@ -1438,7 +1653,7 @@
               <a:graphicData uri="http://schemas.openxmlformats.org/drawingml/2006/picture">
                 <pic:pic xmlns:pic="http://schemas.openxmlformats.org/drawingml/2006/picture">
                   <pic:nvPicPr>
-                    <pic:cNvPr id="0" name="Picture 1"/>
+                    <pic:cNvPr id="0" name="Picture 3"/>
                     <pic:cNvPicPr>
                       <a:picLocks noChangeAspect="1" noChangeArrowheads="1"/>
                     </pic:cNvPicPr>
@@ -1459,7 +1674,7 @@
                   <pic:spPr bwMode="auto">
                     <a:xfrm>
                       <a:off x="0" y="0"/>
-                      <a:ext cx="5760720" cy="3672840"/>
+                      <a:ext cx="5757545" cy="3738245"/>
                     </a:xfrm>
                     <a:prstGeom prst="rect">
                       <a:avLst/>
@@ -1481,7 +1696,6 @@
         <w:pStyle w:val="Popis"/>
         <w:rPr>
           <w:rFonts w:ascii="Times New Roman" w:hAnsi="Times New Roman" w:cs="Times New Roman"/>
-          <w:color w:val="000000" w:themeColor="text1"/>
           <w:sz w:val="24"/>
           <w:szCs w:val="24"/>
         </w:rPr>
@@ -1489,17 +1703,64 @@
       <w:r>
         <w:rPr>
           <w:rFonts w:ascii="Times New Roman" w:hAnsi="Times New Roman" w:cs="Times New Roman"/>
-          <w:color w:val="000000" w:themeColor="text1"/>
-          <w:sz w:val="24"/>
-          <w:szCs w:val="24"/>
-        </w:rPr>
-        <w:t xml:space="preserve">Obrázok 1: </w:t>
+          <w:sz w:val="24"/>
+          <w:szCs w:val="24"/>
+        </w:rPr>
+        <w:t xml:space="preserve">Obrázok </w:t>
+      </w:r>
+      <w:r>
+        <w:rPr>
+          <w:rFonts w:ascii="Times New Roman" w:hAnsi="Times New Roman" w:cs="Times New Roman"/>
+          <w:sz w:val="24"/>
+          <w:szCs w:val="24"/>
+        </w:rPr>
+        <w:fldChar w:fldCharType="begin"/>
+      </w:r>
+      <w:r>
+        <w:rPr>
+          <w:rFonts w:ascii="Times New Roman" w:hAnsi="Times New Roman" w:cs="Times New Roman"/>
+          <w:sz w:val="24"/>
+          <w:szCs w:val="24"/>
+        </w:rPr>
+        <w:instrText xml:space="preserve"> SEQ Obrázok \* ARABIC </w:instrText>
+      </w:r>
+      <w:r>
+        <w:rPr>
+          <w:rFonts w:ascii="Times New Roman" w:hAnsi="Times New Roman" w:cs="Times New Roman"/>
+          <w:sz w:val="24"/>
+          <w:szCs w:val="24"/>
+        </w:rPr>
+        <w:fldChar w:fldCharType="separate"/>
+      </w:r>
+      <w:r>
+        <w:rPr>
+          <w:rFonts w:ascii="Times New Roman" w:hAnsi="Times New Roman" w:cs="Times New Roman"/>
+          <w:noProof/>
+          <w:sz w:val="24"/>
+          <w:szCs w:val="24"/>
+        </w:rPr>
+        <w:t>1</w:t>
+      </w:r>
+      <w:r>
+        <w:rPr>
+          <w:rFonts w:ascii="Times New Roman" w:hAnsi="Times New Roman" w:cs="Times New Roman"/>
+          <w:sz w:val="24"/>
+          <w:szCs w:val="24"/>
+        </w:rPr>
+        <w:fldChar w:fldCharType="end"/>
+      </w:r>
+      <w:r>
+        <w:rPr>
+          <w:rFonts w:ascii="Times New Roman" w:hAnsi="Times New Roman" w:cs="Times New Roman"/>
+          <w:sz w:val="24"/>
+          <w:szCs w:val="24"/>
+        </w:rPr>
+        <w:t xml:space="preserve">: </w:t>
       </w:r>
       <w:proofErr w:type="spellStart"/>
       <w:r>
         <w:rPr>
           <w:rFonts w:ascii="Times New Roman" w:hAnsi="Times New Roman" w:cs="Times New Roman"/>
-          <w:color w:val="000000" w:themeColor="text1"/>
           <w:sz w:val="24"/>
           <w:szCs w:val="24"/>
         </w:rPr>
@@ -1509,174 +1770,12 @@
       <w:r>
         <w:rPr>
           <w:rFonts w:ascii="Times New Roman" w:hAnsi="Times New Roman" w:cs="Times New Roman"/>
-          <w:color w:val="000000" w:themeColor="text1"/>
-          <w:sz w:val="24"/>
-          <w:szCs w:val="24"/>
-        </w:rPr>
-        <w:t xml:space="preserve"> tímu v šprinte </w:t>
-      </w:r>
-      <w:r>
-        <w:rPr>
-          <w:rFonts w:ascii="Times New Roman" w:hAnsi="Times New Roman" w:cs="Times New Roman"/>
-          <w:color w:val="000000" w:themeColor="text1"/>
-          <w:sz w:val="24"/>
-          <w:szCs w:val="24"/>
-        </w:rPr>
-        <w:t>9</w:t>
+          <w:sz w:val="24"/>
+          <w:szCs w:val="24"/>
+        </w:rPr>
+        <w:t xml:space="preserve"> tímu v šprinte 9</w:t>
       </w:r>
     </w:p>
-    <w:p/>
-    <w:p>
-      <w:pPr>
-        <w:jc w:val="both"/>
-        <w:rPr>
-          <w:rFonts w:ascii="Times New Roman" w:hAnsi="Times New Roman" w:cs="Times New Roman"/>
-          <w:sz w:val="24"/>
-          <w:szCs w:val="24"/>
-        </w:rPr>
-      </w:pPr>
-    </w:p>
-    <w:p>
-      <w:pPr>
-        <w:keepNext/>
-      </w:pPr>
-      <w:r>
-        <w:rPr>
-          <w:noProof/>
-        </w:rPr>
-        <w:lastRenderedPageBreak/>
-        <w:drawing>
-          <wp:inline distT="0" distB="0" distL="0" distR="0" wp14:anchorId="58218455" wp14:editId="705A846D">
-            <wp:extent cx="5753100" cy="3710940"/>
-            <wp:effectExtent l="0" t="0" r="0" b="3810"/>
-            <wp:docPr id="2" name="Obrázok 2"/>
-            <wp:cNvGraphicFramePr>
-              <a:graphicFrameLocks xmlns:a="http://schemas.openxmlformats.org/drawingml/2006/main" noChangeAspect="1"/>
-            </wp:cNvGraphicFramePr>
-            <a:graphic xmlns:a="http://schemas.openxmlformats.org/drawingml/2006/main">
-              <a:graphicData uri="http://schemas.openxmlformats.org/drawingml/2006/picture">
-                <pic:pic xmlns:pic="http://schemas.openxmlformats.org/drawingml/2006/picture">
-                  <pic:nvPicPr>
-                    <pic:cNvPr id="0" name="Picture 2"/>
-                    <pic:cNvPicPr>
-                      <a:picLocks noChangeAspect="1" noChangeArrowheads="1"/>
-                    </pic:cNvPicPr>
-                  </pic:nvPicPr>
-                  <pic:blipFill>
-                    <a:blip r:embed="rId7">
-                      <a:extLst>
-                        <a:ext uri="{28A0092B-C50C-407E-A947-70E740481C1C}">
-                          <a14:useLocalDpi xmlns:a14="http://schemas.microsoft.com/office/drawing/2010/main" val="0"/>
-                        </a:ext>
-                      </a:extLst>
-                    </a:blip>
-                    <a:srcRect/>
-                    <a:stretch>
-                      <a:fillRect/>
-                    </a:stretch>
-                  </pic:blipFill>
-                  <pic:spPr bwMode="auto">
-                    <a:xfrm>
-                      <a:off x="0" y="0"/>
-                      <a:ext cx="5753100" cy="3710940"/>
-                    </a:xfrm>
-                    <a:prstGeom prst="rect">
-                      <a:avLst/>
-                    </a:prstGeom>
-                    <a:noFill/>
-                    <a:ln>
-                      <a:noFill/>
-                    </a:ln>
-                  </pic:spPr>
-                </pic:pic>
-              </a:graphicData>
-            </a:graphic>
-          </wp:inline>
-        </w:drawing>
-      </w:r>
-    </w:p>
-    <w:p>
-      <w:pPr>
-        <w:pStyle w:val="Popis"/>
-        <w:rPr>
-          <w:rFonts w:ascii="Times New Roman" w:hAnsi="Times New Roman" w:cs="Times New Roman"/>
-          <w:color w:val="000000" w:themeColor="text1"/>
-          <w:sz w:val="24"/>
-          <w:szCs w:val="24"/>
-        </w:rPr>
-      </w:pPr>
-      <w:r>
-        <w:rPr>
-          <w:rFonts w:ascii="Times New Roman" w:hAnsi="Times New Roman" w:cs="Times New Roman"/>
-          <w:color w:val="000000" w:themeColor="text1"/>
-          <w:sz w:val="24"/>
-          <w:szCs w:val="24"/>
-        </w:rPr>
-        <w:t xml:space="preserve">Obrázok 2: Výkonnosť tímu </w:t>
-      </w:r>
-      <w:r>
-        <w:rPr>
-          <w:rFonts w:ascii="Times New Roman" w:hAnsi="Times New Roman" w:cs="Times New Roman"/>
-          <w:color w:val="000000" w:themeColor="text1"/>
-          <w:sz w:val="24"/>
-          <w:szCs w:val="24"/>
-        </w:rPr>
-        <w:t xml:space="preserve">v </w:t>
-      </w:r>
-      <w:r>
-        <w:rPr>
-          <w:rFonts w:ascii="Times New Roman" w:hAnsi="Times New Roman" w:cs="Times New Roman"/>
-          <w:color w:val="000000" w:themeColor="text1"/>
-          <w:sz w:val="24"/>
-          <w:szCs w:val="24"/>
-        </w:rPr>
-        <w:t>deviatom</w:t>
-      </w:r>
-      <w:r>
-        <w:rPr>
-          <w:rFonts w:ascii="Times New Roman" w:hAnsi="Times New Roman" w:cs="Times New Roman"/>
-          <w:color w:val="000000" w:themeColor="text1"/>
-          <w:sz w:val="24"/>
-          <w:szCs w:val="24"/>
-        </w:rPr>
-        <w:t xml:space="preserve"> šprint</w:t>
-      </w:r>
-      <w:r>
-        <w:rPr>
-          <w:rFonts w:ascii="Times New Roman" w:hAnsi="Times New Roman" w:cs="Times New Roman"/>
-          <w:color w:val="000000" w:themeColor="text1"/>
-          <w:sz w:val="24"/>
-          <w:szCs w:val="24"/>
-        </w:rPr>
-        <w:t>e</w:t>
-      </w:r>
-    </w:p>
-    <w:p/>
-    <w:p/>
-    <w:p/>
-    <w:p/>
-    <w:p/>
-    <w:p/>
-    <w:p/>
-    <w:p/>
-    <w:p/>
-    <w:p/>
-    <w:p/>
-    <w:p/>
-    <w:p/>
-    <w:p/>
-    <w:p/>
-    <w:p/>
-    <w:p/>
-    <w:p/>
-    <w:p/>
-    <w:p/>
-    <w:p/>
-    <w:p/>
-    <w:p/>
-    <w:p/>
-    <w:p/>
-    <w:p/>
     <w:p>
       <w:pPr>
         <w:spacing w:line="360" w:lineRule="auto"/>
@@ -1687,7 +1786,7 @@
           <w:szCs w:val="24"/>
         </w:rPr>
       </w:pPr>
-      <w:bookmarkStart w:id="4" w:name="_Hlk68554529"/>
+      <w:bookmarkStart w:id="5" w:name="_Hlk68554529"/>
       <w:r>
         <w:rPr>
           <w:rFonts w:ascii="Times New Roman" w:hAnsi="Times New Roman" w:cs="Times New Roman"/>
@@ -3187,7 +3286,7 @@
                 <w:shd w:val="clear" w:color="auto" w:fill="F8F8F8"/>
                 <w:lang w:val="sk-SK"/>
               </w:rPr>
-              <w:t>Viktor Matovič</w:t>
+              <w:t>Jakub Perdek</w:t>
             </w:r>
           </w:p>
         </w:tc>
@@ -3213,7 +3312,7 @@
               <w:rPr>
                 <w:lang w:val="sk-SK"/>
               </w:rPr>
-              <w:t>rozpracované</w:t>
+              <w:t>dokončené</w:t>
             </w:r>
           </w:p>
         </w:tc>
@@ -4072,7 +4171,7 @@
               <w:rPr>
                 <w:lang w:val="sk-SK"/>
               </w:rPr>
-              <w:t>rozpracované</w:t>
+              <w:t>dokončené</w:t>
             </w:r>
           </w:p>
         </w:tc>
@@ -4132,6 +4231,47 @@
                 <w:lang w:val="sk-SK"/>
               </w:rPr>
             </w:pPr>
+            <w:proofErr w:type="spellStart"/>
+            <w:r>
+              <w:rPr>
+                <w:rFonts w:cstheme="minorHAnsi"/>
+                <w:lang w:val="sk-SK"/>
+              </w:rPr>
+              <w:t>Analyse</w:t>
+            </w:r>
+            <w:proofErr w:type="spellEnd"/>
+            <w:r>
+              <w:rPr>
+                <w:rFonts w:cstheme="minorHAnsi"/>
+                <w:lang w:val="sk-SK"/>
+              </w:rPr>
+              <w:t xml:space="preserve"> feedback </w:t>
+            </w:r>
+            <w:proofErr w:type="spellStart"/>
+            <w:r>
+              <w:rPr>
+                <w:rFonts w:cstheme="minorHAnsi"/>
+                <w:lang w:val="sk-SK"/>
+              </w:rPr>
+              <w:t>from</w:t>
+            </w:r>
+            <w:proofErr w:type="spellEnd"/>
+            <w:r>
+              <w:rPr>
+                <w:rFonts w:cstheme="minorHAnsi"/>
+                <w:lang w:val="sk-SK"/>
+              </w:rPr>
+              <w:t xml:space="preserve"> </w:t>
+            </w:r>
+            <w:proofErr w:type="spellStart"/>
+            <w:r>
+              <w:rPr>
+                <w:rFonts w:cstheme="minorHAnsi"/>
+                <w:lang w:val="sk-SK"/>
+              </w:rPr>
+              <w:t>users</w:t>
+            </w:r>
+            <w:proofErr w:type="spellEnd"/>
           </w:p>
         </w:tc>
         <w:tc>
@@ -4154,6 +4294,24 @@
                 <w:lang w:val="sk-SK"/>
               </w:rPr>
             </w:pPr>
+            <w:r>
+              <w:rPr>
+                <w:rFonts w:cstheme="minorHAnsi"/>
+                <w:shd w:val="clear" w:color="auto" w:fill="F8F8F8"/>
+                <w:lang w:val="sk-SK"/>
+              </w:rPr>
+              <w:t xml:space="preserve">Peter </w:t>
+            </w:r>
+            <w:proofErr w:type="spellStart"/>
+            <w:r>
+              <w:rPr>
+                <w:rFonts w:cstheme="minorHAnsi"/>
+                <w:shd w:val="clear" w:color="auto" w:fill="F8F8F8"/>
+                <w:lang w:val="sk-SK"/>
+              </w:rPr>
+              <w:t>Spusta</w:t>
+            </w:r>
+            <w:proofErr w:type="spellEnd"/>
           </w:p>
         </w:tc>
         <w:tc>
@@ -4238,6 +4396,63 @@
                 <w:lang w:val="sk-SK"/>
               </w:rPr>
             </w:pPr>
+            <w:proofErr w:type="spellStart"/>
+            <w:r>
+              <w:rPr>
+                <w:rFonts w:cstheme="minorHAnsi"/>
+                <w:lang w:val="sk-SK"/>
+              </w:rPr>
+              <w:t>Document</w:t>
+            </w:r>
+            <w:proofErr w:type="spellEnd"/>
+            <w:r>
+              <w:rPr>
+                <w:rFonts w:cstheme="minorHAnsi"/>
+                <w:lang w:val="sk-SK"/>
+              </w:rPr>
+              <w:t xml:space="preserve"> user feedback </w:t>
+            </w:r>
+            <w:proofErr w:type="spellStart"/>
+            <w:r>
+              <w:rPr>
+                <w:rFonts w:cstheme="minorHAnsi"/>
+                <w:lang w:val="sk-SK"/>
+              </w:rPr>
+              <w:t>from</w:t>
+            </w:r>
+            <w:proofErr w:type="spellEnd"/>
+            <w:r>
+              <w:rPr>
+                <w:rFonts w:cstheme="minorHAnsi"/>
+                <w:lang w:val="sk-SK"/>
+              </w:rPr>
+              <w:t xml:space="preserve"> </w:t>
+            </w:r>
+            <w:proofErr w:type="spellStart"/>
+            <w:r>
+              <w:rPr>
+                <w:rFonts w:cstheme="minorHAnsi"/>
+                <w:lang w:val="sk-SK"/>
+              </w:rPr>
+              <w:t>google</w:t>
+            </w:r>
+            <w:proofErr w:type="spellEnd"/>
+            <w:r>
+              <w:rPr>
+                <w:rFonts w:cstheme="minorHAnsi"/>
+                <w:lang w:val="sk-SK"/>
+              </w:rPr>
+              <w:t xml:space="preserve"> </w:t>
+            </w:r>
+            <w:proofErr w:type="spellStart"/>
+            <w:r>
+              <w:rPr>
+                <w:rFonts w:cstheme="minorHAnsi"/>
+                <w:lang w:val="sk-SK"/>
+              </w:rPr>
+              <w:t>forms</w:t>
+            </w:r>
+            <w:proofErr w:type="spellEnd"/>
           </w:p>
         </w:tc>
         <w:tc>
@@ -4260,6 +4475,24 @@
                 <w:lang w:val="sk-SK"/>
               </w:rPr>
             </w:pPr>
+            <w:r>
+              <w:rPr>
+                <w:rFonts w:cstheme="minorHAnsi"/>
+                <w:shd w:val="clear" w:color="auto" w:fill="F8F8F8"/>
+                <w:lang w:val="sk-SK"/>
+              </w:rPr>
+              <w:t xml:space="preserve">Peter </w:t>
+            </w:r>
+            <w:proofErr w:type="spellStart"/>
+            <w:r>
+              <w:rPr>
+                <w:rFonts w:cstheme="minorHAnsi"/>
+                <w:shd w:val="clear" w:color="auto" w:fill="F8F8F8"/>
+                <w:lang w:val="sk-SK"/>
+              </w:rPr>
+              <w:t>Spusta</w:t>
+            </w:r>
+            <w:proofErr w:type="spellEnd"/>
           </w:p>
         </w:tc>
         <w:tc>
@@ -4481,7 +4714,125 @@
         </w:rPr>
         <w:t xml:space="preserve"> </w:t>
       </w:r>
-      <w:bookmarkEnd w:id="4"/>
+      <w:bookmarkEnd w:id="5"/>
+    </w:p>
+    <w:p>
+      <w:pPr>
+        <w:keepNext/>
+      </w:pPr>
+      <w:r>
+        <w:rPr>
+          <w:noProof/>
+        </w:rPr>
+        <w:lastRenderedPageBreak/>
+        <w:drawing>
+          <wp:inline distT="0" distB="0" distL="0" distR="0" wp14:anchorId="589FB5A7" wp14:editId="578CB3C1">
+            <wp:extent cx="5752465" cy="3674745"/>
+            <wp:effectExtent l="0" t="0" r="635" b="1905"/>
+            <wp:docPr id="3" name="Obrázok 3"/>
+            <wp:cNvGraphicFramePr>
+              <a:graphicFrameLocks xmlns:a="http://schemas.openxmlformats.org/drawingml/2006/main" noChangeAspect="1"/>
+            </wp:cNvGraphicFramePr>
+            <a:graphic xmlns:a="http://schemas.openxmlformats.org/drawingml/2006/main">
+              <a:graphicData uri="http://schemas.openxmlformats.org/drawingml/2006/picture">
+                <pic:pic xmlns:pic="http://schemas.openxmlformats.org/drawingml/2006/picture">
+                  <pic:nvPicPr>
+                    <pic:cNvPr id="0" name="Picture 2"/>
+                    <pic:cNvPicPr>
+                      <a:picLocks noChangeAspect="1" noChangeArrowheads="1"/>
+                    </pic:cNvPicPr>
+                  </pic:nvPicPr>
+                  <pic:blipFill>
+                    <a:blip r:embed="rId7">
+                      <a:extLst>
+                        <a:ext uri="{28A0092B-C50C-407E-A947-70E740481C1C}">
+                          <a14:useLocalDpi xmlns:a14="http://schemas.microsoft.com/office/drawing/2010/main" val="0"/>
+                        </a:ext>
+                      </a:extLst>
+                    </a:blip>
+                    <a:srcRect/>
+                    <a:stretch>
+                      <a:fillRect/>
+                    </a:stretch>
+                  </pic:blipFill>
+                  <pic:spPr bwMode="auto">
+                    <a:xfrm>
+                      <a:off x="0" y="0"/>
+                      <a:ext cx="5752465" cy="3674745"/>
+                    </a:xfrm>
+                    <a:prstGeom prst="rect">
+                      <a:avLst/>
+                    </a:prstGeom>
+                    <a:noFill/>
+                    <a:ln>
+                      <a:noFill/>
+                    </a:ln>
+                  </pic:spPr>
+                </pic:pic>
+              </a:graphicData>
+            </a:graphic>
+          </wp:inline>
+        </w:drawing>
+      </w:r>
+    </w:p>
+    <w:p>
+      <w:pPr>
+        <w:pStyle w:val="Popis"/>
+        <w:rPr>
+          <w:rFonts w:ascii="Times New Roman" w:hAnsi="Times New Roman" w:cs="Times New Roman"/>
+          <w:color w:val="000000" w:themeColor="text1"/>
+          <w:sz w:val="24"/>
+          <w:szCs w:val="24"/>
+        </w:rPr>
+      </w:pPr>
+      <w:r>
+        <w:rPr>
+          <w:rFonts w:ascii="Times New Roman" w:hAnsi="Times New Roman" w:cs="Times New Roman"/>
+          <w:color w:val="000000" w:themeColor="text1"/>
+          <w:sz w:val="24"/>
+          <w:szCs w:val="24"/>
+        </w:rPr>
+        <w:t xml:space="preserve">Obrázok 2: Výkonnosť tímu </w:t>
+      </w:r>
+      <w:r>
+        <w:rPr>
+          <w:rFonts w:ascii="Times New Roman" w:hAnsi="Times New Roman" w:cs="Times New Roman"/>
+          <w:color w:val="000000" w:themeColor="text1"/>
+          <w:sz w:val="24"/>
+          <w:szCs w:val="24"/>
+        </w:rPr>
+        <w:t>v deviatom</w:t>
+      </w:r>
+      <w:r>
+        <w:rPr>
+          <w:rFonts w:ascii="Times New Roman" w:hAnsi="Times New Roman" w:cs="Times New Roman"/>
+          <w:color w:val="000000" w:themeColor="text1"/>
+          <w:sz w:val="24"/>
+          <w:szCs w:val="24"/>
+        </w:rPr>
+        <w:t xml:space="preserve"> šprint</w:t>
+      </w:r>
+      <w:r>
+        <w:rPr>
+          <w:rFonts w:ascii="Times New Roman" w:hAnsi="Times New Roman" w:cs="Times New Roman"/>
+          <w:color w:val="000000" w:themeColor="text1"/>
+          <w:sz w:val="24"/>
+          <w:szCs w:val="24"/>
+        </w:rPr>
+        <w:t>e</w:t>
+      </w:r>
+    </w:p>
+    <w:bookmarkEnd w:id="4"/>
+    <w:p>
+      <w:pPr>
+        <w:spacing w:line="360" w:lineRule="auto"/>
+        <w:jc w:val="both"/>
+        <w:rPr>
+          <w:rFonts w:ascii="Times New Roman" w:hAnsi="Times New Roman" w:cs="Times New Roman"/>
+          <w:sz w:val="24"/>
+          <w:szCs w:val="24"/>
+        </w:rPr>
+      </w:pPr>
     </w:p>
     <w:sectPr>
       <w:pgSz w:w="11906" w:h="16838"/>

</xml_diff>